<commit_message>
Update stored for warehouseKeeper
</commit_message>
<xml_diff>
--- a/Database/ThongTinStoreProcedure.docx
+++ b/Database/ThongTinStoreProcedure.docx
@@ -6426,11 +6426,28 @@
     <w:p>
       <w:pPr>
         <w:pStyle w:val="ListParagraph"/>
-        <w:ind w:left="1080"/>
-        <w:rPr>
-          <w:rFonts w:ascii="Times New Roman" w:hAnsi="Times New Roman" w:cs="Times New Roman"/>
-        </w:rPr>
-      </w:pPr>
+        <w:numPr>
+          <w:ilvl w:val="0"/>
+          <w:numId w:val="2"/>
+        </w:numPr>
+        <w:rPr>
+          <w:rFonts w:ascii="Times New Roman" w:hAnsi="Times New Roman" w:cs="Times New Roman"/>
+        </w:rPr>
+      </w:pPr>
+      <w:r>
+        <w:rPr>
+          <w:rFonts w:ascii="Times New Roman" w:hAnsi="Times New Roman" w:cs="Times New Roman"/>
+        </w:rPr>
+        <w:t>usp_TinhTongTienPhieuNhan @MaPG char(10)</w:t>
+      </w:r>
+      <w:r>
+        <w:rPr>
+          <w:rFonts w:ascii="Times New Roman" w:hAnsi="Times New Roman" w:cs="Times New Roman"/>
+        </w:rPr>
+        <w:t>: tính tổng tiền cho phiếu nhận</w:t>
+      </w:r>
+      <w:bookmarkStart w:id="0" w:name="_GoBack"/>
+      <w:bookmarkEnd w:id="0"/>
     </w:p>
     <w:p>
       <w:pPr>
@@ -11730,15 +11747,7 @@
           <w:b/>
           <w:color w:val="FF0000"/>
         </w:rPr>
-        <w:t xml:space="preserve"> </w:t>
-      </w:r>
-      <w:r>
-        <w:rPr>
-          <w:rFonts w:ascii="Times New Roman" w:hAnsi="Times New Roman" w:cs="Times New Roman"/>
-          <w:b/>
-          <w:color w:val="FF0000"/>
-        </w:rPr>
-        <w:t>doanh thu</w:t>
+        <w:t xml:space="preserve"> doanh thu</w:t>
       </w:r>
     </w:p>
     <w:p>
@@ -11798,13 +11807,7 @@
         <w:rPr>
           <w:rFonts w:ascii="Times New Roman" w:hAnsi="Times New Roman" w:cs="Times New Roman"/>
         </w:rPr>
-        <w:t>ThongKeDoanhThuTheo</w:t>
-      </w:r>
-      <w:r>
-        <w:rPr>
-          <w:rFonts w:ascii="Times New Roman" w:hAnsi="Times New Roman" w:cs="Times New Roman"/>
-        </w:rPr>
-        <w:t xml:space="preserve">Thang @Thang int, @Nam int: </w:t>
+        <w:t xml:space="preserve">ThongKeDoanhThuTheoThang @Thang int, @Nam int: </w:t>
       </w:r>
       <w:r>
         <w:rPr>
@@ -11882,22 +11885,8 @@
         <w:rPr>
           <w:rFonts w:ascii="Times New Roman" w:hAnsi="Times New Roman" w:cs="Times New Roman"/>
         </w:rPr>
-        <w:t xml:space="preserve">: </w:t>
-      </w:r>
-      <w:r>
-        <w:rPr>
-          <w:rFonts w:ascii="Times New Roman" w:hAnsi="Times New Roman" w:cs="Times New Roman"/>
-        </w:rPr>
-        <w:t xml:space="preserve">trả về doanh thu theo </w:t>
-      </w:r>
-      <w:r>
-        <w:rPr>
-          <w:rFonts w:ascii="Times New Roman" w:hAnsi="Times New Roman" w:cs="Times New Roman"/>
-        </w:rPr>
-        <w:t>trong các quý ( có 3 quý gồm quý 1, quý 2, quý 3)</w:t>
-      </w:r>
-      <w:bookmarkStart w:id="0" w:name="_GoBack"/>
-      <w:bookmarkEnd w:id="0"/>
+        <w:t>: trả về doanh thu theo trong các quý ( có 3 quý gồm quý 1, quý 2, quý 3)</w:t>
+      </w:r>
     </w:p>
     <w:sectPr>
       <w:pgSz w:w="12240" w:h="15840"/>

</xml_diff>

<commit_message>
Update database and store for bartender
</commit_message>
<xml_diff>
--- a/Database/ThongTinStoreProcedure.docx
+++ b/Database/ThongTinStoreProcedure.docx
@@ -91,6 +91,194 @@
         <w:tblStyle w:val="TableGrid"/>
         <w:tblW w:w="0" w:type="auto"/>
         <w:tblInd w:w="1080" w:type="dxa"/>
+        <w:tblLook w:val="04A0" w:firstRow="1" w:lastRow="0" w:firstColumn="1" w:lastColumn="0" w:noHBand="0" w:noVBand="1"/>
+      </w:tblPr>
+      <w:tblGrid>
+        <w:gridCol w:w="1274"/>
+        <w:gridCol w:w="1177"/>
+        <w:gridCol w:w="1177"/>
+        <w:gridCol w:w="1227"/>
+        <w:gridCol w:w="1190"/>
+        <w:gridCol w:w="1153"/>
+      </w:tblGrid>
+      <w:tr>
+        <w:tc>
+          <w:tcPr>
+            <w:tcW w:w="1274" w:type="dxa"/>
+          </w:tcPr>
+          <w:p>
+            <w:pPr>
+              <w:pStyle w:val="ListParagraph"/>
+              <w:ind w:left="0"/>
+              <w:rPr>
+                <w:rFonts w:ascii="Times New Roman" w:hAnsi="Times New Roman" w:cs="Times New Roman"/>
+              </w:rPr>
+            </w:pPr>
+            <w:r>
+              <w:rPr>
+                <w:rFonts w:ascii="Times New Roman" w:hAnsi="Times New Roman" w:cs="Times New Roman"/>
+              </w:rPr>
+              <w:t>Mã chuyển</w:t>
+            </w:r>
+          </w:p>
+        </w:tc>
+        <w:tc>
+          <w:tcPr>
+            <w:tcW w:w="1177" w:type="dxa"/>
+          </w:tcPr>
+          <w:p>
+            <w:pPr>
+              <w:pStyle w:val="ListParagraph"/>
+              <w:ind w:left="0"/>
+              <w:rPr>
+                <w:rFonts w:ascii="Times New Roman" w:hAnsi="Times New Roman" w:cs="Times New Roman"/>
+              </w:rPr>
+            </w:pPr>
+            <w:r>
+              <w:rPr>
+                <w:rFonts w:ascii="Times New Roman" w:hAnsi="Times New Roman" w:cs="Times New Roman"/>
+              </w:rPr>
+              <w:t>Mã món</w:t>
+            </w:r>
+          </w:p>
+        </w:tc>
+        <w:tc>
+          <w:tcPr>
+            <w:tcW w:w="1177" w:type="dxa"/>
+          </w:tcPr>
+          <w:p>
+            <w:pPr>
+              <w:pStyle w:val="ListParagraph"/>
+              <w:ind w:left="0"/>
+              <w:rPr>
+                <w:rFonts w:ascii="Times New Roman" w:hAnsi="Times New Roman" w:cs="Times New Roman"/>
+              </w:rPr>
+            </w:pPr>
+            <w:r>
+              <w:rPr>
+                <w:rFonts w:ascii="Times New Roman" w:hAnsi="Times New Roman" w:cs="Times New Roman"/>
+              </w:rPr>
+              <w:t>Tên món</w:t>
+            </w:r>
+          </w:p>
+        </w:tc>
+        <w:tc>
+          <w:tcPr>
+            <w:tcW w:w="1227" w:type="dxa"/>
+          </w:tcPr>
+          <w:p>
+            <w:pPr>
+              <w:pStyle w:val="ListParagraph"/>
+              <w:ind w:left="0"/>
+              <w:rPr>
+                <w:rFonts w:ascii="Times New Roman" w:hAnsi="Times New Roman" w:cs="Times New Roman"/>
+              </w:rPr>
+            </w:pPr>
+            <w:r>
+              <w:rPr>
+                <w:rFonts w:ascii="Times New Roman" w:hAnsi="Times New Roman" w:cs="Times New Roman"/>
+              </w:rPr>
+              <w:t>Số lượng</w:t>
+            </w:r>
+          </w:p>
+        </w:tc>
+        <w:tc>
+          <w:tcPr>
+            <w:tcW w:w="1190" w:type="dxa"/>
+          </w:tcPr>
+          <w:p>
+            <w:pPr>
+              <w:pStyle w:val="ListParagraph"/>
+              <w:ind w:left="0"/>
+              <w:rPr>
+                <w:rFonts w:ascii="Times New Roman" w:hAnsi="Times New Roman" w:cs="Times New Roman"/>
+              </w:rPr>
+            </w:pPr>
+            <w:r>
+              <w:rPr>
+                <w:rFonts w:ascii="Times New Roman" w:hAnsi="Times New Roman" w:cs="Times New Roman"/>
+              </w:rPr>
+              <w:t>Thời gian</w:t>
+            </w:r>
+          </w:p>
+        </w:tc>
+        <w:tc>
+          <w:tcPr>
+            <w:tcW w:w="1153" w:type="dxa"/>
+          </w:tcPr>
+          <w:p>
+            <w:pPr>
+              <w:pStyle w:val="ListParagraph"/>
+              <w:ind w:left="0"/>
+              <w:rPr>
+                <w:rFonts w:ascii="Times New Roman" w:hAnsi="Times New Roman" w:cs="Times New Roman"/>
+              </w:rPr>
+            </w:pPr>
+            <w:r>
+              <w:rPr>
+                <w:rFonts w:ascii="Times New Roman" w:hAnsi="Times New Roman" w:cs="Times New Roman"/>
+              </w:rPr>
+              <w:t>Ghi chú</w:t>
+            </w:r>
+          </w:p>
+        </w:tc>
+      </w:tr>
+    </w:tbl>
+    <w:p>
+      <w:pPr>
+        <w:pStyle w:val="ListParagraph"/>
+        <w:ind w:left="1080"/>
+        <w:rPr>
+          <w:rFonts w:ascii="Times New Roman" w:hAnsi="Times New Roman" w:cs="Times New Roman"/>
+        </w:rPr>
+      </w:pPr>
+    </w:p>
+    <w:p>
+      <w:pPr>
+        <w:pStyle w:val="ListParagraph"/>
+        <w:numPr>
+          <w:ilvl w:val="0"/>
+          <w:numId w:val="2"/>
+        </w:numPr>
+        <w:rPr>
+          <w:rFonts w:ascii="Times New Roman" w:hAnsi="Times New Roman" w:cs="Times New Roman"/>
+        </w:rPr>
+      </w:pPr>
+      <w:r>
+        <w:rPr>
+          <w:rFonts w:ascii="Times New Roman" w:hAnsi="Times New Roman" w:cs="Times New Roman"/>
+        </w:rPr>
+        <w:t>spDSDoUongTrongNgaySelect @MaChuyen char(10)</w:t>
+      </w:r>
+      <w:r>
+        <w:rPr>
+          <w:rFonts w:ascii="Times New Roman" w:hAnsi="Times New Roman" w:cs="Times New Roman"/>
+        </w:rPr>
+        <w:t xml:space="preserve">: lấy danh sách đồ uống </w:t>
+      </w:r>
+    </w:p>
+    <w:p>
+      <w:pPr>
+        <w:pStyle w:val="ListParagraph"/>
+        <w:ind w:left="1080"/>
+        <w:rPr>
+          <w:rFonts w:ascii="Times New Roman" w:hAnsi="Times New Roman" w:cs="Times New Roman"/>
+        </w:rPr>
+      </w:pPr>
+      <w:r>
+        <w:rPr>
+          <w:rFonts w:ascii="Times New Roman" w:hAnsi="Times New Roman" w:cs="Times New Roman"/>
+        </w:rPr>
+        <w:t>Bảng trả về:</w:t>
+      </w:r>
+      <w:bookmarkStart w:id="0" w:name="_GoBack"/>
+      <w:bookmarkEnd w:id="0"/>
+    </w:p>
+    <w:tbl>
+      <w:tblPr>
+        <w:tblStyle w:val="TableGrid"/>
+        <w:tblpPr w:leftFromText="180" w:rightFromText="180" w:vertAnchor="text" w:horzAnchor="margin" w:tblpXSpec="center" w:tblpY="122"/>
+        <w:tblW w:w="0" w:type="auto"/>
         <w:tblLook w:val="04A0" w:firstRow="1" w:lastRow="0" w:firstColumn="1" w:lastColumn="0" w:noHBand="0" w:noVBand="1"/>
       </w:tblPr>
       <w:tblGrid>
@@ -1068,6 +1256,7 @@
         <w:rPr>
           <w:rFonts w:ascii="Times New Roman" w:hAnsi="Times New Roman" w:cs="Times New Roman"/>
         </w:rPr>
+        <w:lastRenderedPageBreak/>
         <w:t>spDanhSachMonAnHoanThanhInsert</w:t>
       </w:r>
       <w:r>
@@ -1129,7 +1318,6 @@
         <w:rPr>
           <w:rFonts w:ascii="Times New Roman" w:hAnsi="Times New Roman" w:cs="Times New Roman"/>
         </w:rPr>
-        <w:lastRenderedPageBreak/>
         <w:t>spDSDatMonTrongNgayInsert @MaMo</w:t>
       </w:r>
       <w:r>
@@ -1850,6 +2038,7 @@
         <w:rPr>
           <w:rFonts w:ascii="Times New Roman" w:hAnsi="Times New Roman" w:cs="Times New Roman"/>
         </w:rPr>
+        <w:lastRenderedPageBreak/>
         <w:t xml:space="preserve">@MaHD: </w:t>
       </w:r>
       <w:r>
@@ -1895,7 +2084,6 @@
         <w:rPr>
           <w:rFonts w:ascii="Times New Roman" w:hAnsi="Times New Roman" w:cs="Times New Roman"/>
         </w:rPr>
-        <w:lastRenderedPageBreak/>
         <w:t>spHoaDonUpdate @MaHD char(10), @TongTien int, @TinhTrang bit: update tình trạng và tổng tiền cho hóa đơn</w:t>
       </w:r>
     </w:p>
@@ -2633,6 +2821,7 @@
         <w:rPr>
           <w:rFonts w:ascii="Times New Roman" w:hAnsi="Times New Roman" w:cs="Times New Roman"/>
         </w:rPr>
+        <w:lastRenderedPageBreak/>
         <w:t>spSanPhamSelectPhieuNhap</w:t>
       </w:r>
       <w:r>
@@ -3446,6 +3635,7 @@
         <w:rPr>
           <w:rFonts w:ascii="Times New Roman" w:hAnsi="Times New Roman" w:cs="Times New Roman"/>
         </w:rPr>
+        <w:lastRenderedPageBreak/>
         <w:t>spNhaCungCap_EmailUpdate @MaNCC char(10), @EmailCu char(50), @EmailMoi char(50)</w:t>
       </w:r>
     </w:p>
@@ -4328,6 +4518,7 @@
         <w:rPr>
           <w:rFonts w:ascii="Times New Roman" w:hAnsi="Times New Roman" w:cs="Times New Roman"/>
         </w:rPr>
+        <w:lastRenderedPageBreak/>
         <w:t>spPhieuNhapUpdate</w:t>
       </w:r>
       <w:r>
@@ -4415,7 +4606,6 @@
         <w:rPr>
           <w:rFonts w:ascii="Times New Roman" w:hAnsi="Times New Roman" w:cs="Times New Roman"/>
         </w:rPr>
-        <w:lastRenderedPageBreak/>
         <w:t>usp_LoadPhieuNhapChuaHoanThanh</w:t>
       </w:r>
       <w:r>
@@ -5119,6 +5309,7 @@
         <w:rPr>
           <w:rFonts w:ascii="Times New Roman" w:hAnsi="Times New Roman" w:cs="Times New Roman"/>
         </w:rPr>
+        <w:lastRenderedPageBreak/>
         <w:t>@</w:t>
       </w:r>
       <w:r>
@@ -6446,8 +6637,6 @@
         </w:rPr>
         <w:t>: tính tổng tiền cho phiếu nhận</w:t>
       </w:r>
-      <w:bookmarkStart w:id="0" w:name="_GoBack"/>
-      <w:bookmarkEnd w:id="0"/>
     </w:p>
     <w:p>
       <w:pPr>
@@ -12851,6 +13040,7 @@
   <w:style w:type="paragraph" w:default="1" w:styleId="Normal">
     <w:name w:val="Normal"/>
     <w:qFormat/>
+    <w:rsid w:val="00372DD1"/>
   </w:style>
   <w:style w:type="character" w:default="1" w:styleId="DefaultParagraphFont">
     <w:name w:val="Default Paragraph Font"/>

</xml_diff>

<commit_message>
Update store for waitor
</commit_message>
<xml_diff>
--- a/Database/ThongTinStoreProcedure.docx
+++ b/Database/ThongTinStoreProcedure.docx
@@ -271,8 +271,6 @@
         </w:rPr>
         <w:t>Bảng trả về:</w:t>
       </w:r>
-      <w:bookmarkStart w:id="0" w:name="_GoBack"/>
-      <w:bookmarkEnd w:id="0"/>
     </w:p>
     <w:tbl>
       <w:tblPr>
@@ -1417,6 +1415,15 @@
     <w:p>
       <w:pPr>
         <w:pStyle w:val="ListParagraph"/>
+        <w:ind w:left="1080"/>
+        <w:rPr>
+          <w:rFonts w:ascii="Times New Roman" w:hAnsi="Times New Roman" w:cs="Times New Roman"/>
+        </w:rPr>
+      </w:pPr>
+    </w:p>
+    <w:p>
+      <w:pPr>
+        <w:pStyle w:val="ListParagraph"/>
         <w:numPr>
           <w:ilvl w:val="0"/>
           <w:numId w:val="2"/>
@@ -1584,14 +1591,72 @@
           <w:rFonts w:ascii="Times New Roman" w:hAnsi="Times New Roman" w:cs="Times New Roman"/>
           <w:noProof/>
         </w:rPr>
-        <w:t>spDemMonDaDat</w:t>
+        <w:t xml:space="preserve">spDemMonDaDat </w:t>
       </w:r>
       <w:r>
         <w:rPr>
           <w:rFonts w:ascii="Times New Roman" w:hAnsi="Times New Roman" w:cs="Times New Roman"/>
           <w:noProof/>
         </w:rPr>
-        <w:t>: trả về số lượng các món đã đặt trên bảng DanhSachDatMonTrongNgay</w:t>
+        <w:t>@Ma char(2), @SoLuong int output</w:t>
+      </w:r>
+      <w:r>
+        <w:rPr>
+          <w:rFonts w:ascii="Times New Roman" w:hAnsi="Times New Roman" w:cs="Times New Roman"/>
+          <w:noProof/>
+        </w:rPr>
+        <w:t xml:space="preserve">: </w:t>
+      </w:r>
+      <w:r>
+        <w:rPr>
+          <w:rFonts w:ascii="Times New Roman" w:hAnsi="Times New Roman" w:cs="Times New Roman"/>
+          <w:noProof/>
+        </w:rPr>
+        <w:t xml:space="preserve"> trả về số lượng các món đã đặt trên bảng DanhSachDatMonTrongNgay</w:t>
+      </w:r>
+    </w:p>
+    <w:p>
+      <w:pPr>
+        <w:pStyle w:val="ListParagraph"/>
+        <w:ind w:left="1080"/>
+        <w:rPr>
+          <w:rFonts w:ascii="Times New Roman" w:hAnsi="Times New Roman" w:cs="Times New Roman"/>
+        </w:rPr>
+      </w:pPr>
+      <w:r>
+        <w:rPr>
+          <w:rFonts w:ascii="Times New Roman" w:hAnsi="Times New Roman" w:cs="Times New Roman"/>
+        </w:rPr>
+        <w:t xml:space="preserve">@Ma: mã loại món muốn </w:t>
+      </w:r>
+      <w:proofErr w:type="gramStart"/>
+      <w:r>
+        <w:rPr>
+          <w:rFonts w:ascii="Times New Roman" w:hAnsi="Times New Roman" w:cs="Times New Roman"/>
+        </w:rPr>
+        <w:t>đếm(</w:t>
+      </w:r>
+      <w:proofErr w:type="gramEnd"/>
+      <w:r>
+        <w:rPr>
+          <w:rFonts w:ascii="Times New Roman" w:hAnsi="Times New Roman" w:cs="Times New Roman"/>
+        </w:rPr>
+        <w:t xml:space="preserve"> đồ ăn hay nước uống)(mã DA hay DU)</w:t>
+      </w:r>
+    </w:p>
+    <w:p>
+      <w:pPr>
+        <w:pStyle w:val="ListParagraph"/>
+        <w:ind w:left="1080"/>
+        <w:rPr>
+          <w:rFonts w:ascii="Times New Roman" w:hAnsi="Times New Roman" w:cs="Times New Roman"/>
+        </w:rPr>
+      </w:pPr>
+      <w:r>
+        <w:rPr>
+          <w:rFonts w:ascii="Times New Roman" w:hAnsi="Times New Roman" w:cs="Times New Roman"/>
+        </w:rPr>
+        <w:t>@SoLuong: số lượng record còn trong bảng vơi tình trạng đã đặt</w:t>
       </w:r>
     </w:p>
     <w:p>
@@ -1976,6 +2041,7 @@
         <w:rPr>
           <w:rFonts w:ascii="Times New Roman" w:hAnsi="Times New Roman" w:cs="Times New Roman"/>
         </w:rPr>
+        <w:lastRenderedPageBreak/>
         <w:t>spHoaDonInsert @MaNV char(10), @SoBan int,  @SoLuongKhach int,  @GhiChu nvarchar(50) = null, @MaHD char(10) output : hàm thêm hóa đơn vào cơ sở dữ liệu</w:t>
       </w:r>
     </w:p>
@@ -2038,7 +2104,6 @@
         <w:rPr>
           <w:rFonts w:ascii="Times New Roman" w:hAnsi="Times New Roman" w:cs="Times New Roman"/>
         </w:rPr>
-        <w:lastRenderedPageBreak/>
         <w:t xml:space="preserve">@MaHD: </w:t>
       </w:r>
       <w:r>
@@ -2743,6 +2808,7 @@
         <w:rPr>
           <w:rFonts w:ascii="Times New Roman" w:hAnsi="Times New Roman" w:cs="Times New Roman"/>
         </w:rPr>
+        <w:lastRenderedPageBreak/>
         <w:t>spSanPhamUpdate @MaSP char(10), @TenSP nvarchar(70), @SoLuong float, @MaDV int : update thông tin sản phẩm</w:t>
       </w:r>
     </w:p>
@@ -2821,7 +2887,6 @@
         <w:rPr>
           <w:rFonts w:ascii="Times New Roman" w:hAnsi="Times New Roman" w:cs="Times New Roman"/>
         </w:rPr>
-        <w:lastRenderedPageBreak/>
         <w:t>spSanPhamSelectPhieuNhap</w:t>
       </w:r>
       <w:r>
@@ -3527,6 +3592,7 @@
         <w:rPr>
           <w:rFonts w:ascii="Times New Roman" w:hAnsi="Times New Roman" w:cs="Times New Roman"/>
         </w:rPr>
+        <w:lastRenderedPageBreak/>
         <w:t>Bảng trả về:</w:t>
       </w:r>
     </w:p>
@@ -3635,7 +3701,6 @@
         <w:rPr>
           <w:rFonts w:ascii="Times New Roman" w:hAnsi="Times New Roman" w:cs="Times New Roman"/>
         </w:rPr>
-        <w:lastRenderedPageBreak/>
         <w:t>spNhaCungCap_EmailUpdate @MaNCC char(10), @EmailCu char(50), @EmailMoi char(50)</w:t>
       </w:r>
     </w:p>
@@ -4518,7 +4583,6 @@
         <w:rPr>
           <w:rFonts w:ascii="Times New Roman" w:hAnsi="Times New Roman" w:cs="Times New Roman"/>
         </w:rPr>
-        <w:lastRenderedPageBreak/>
         <w:t>spPhieuNhapUpdate</w:t>
       </w:r>
       <w:r>
@@ -5267,6 +5331,7 @@
         <w:rPr>
           <w:rFonts w:ascii="Times New Roman" w:hAnsi="Times New Roman" w:cs="Times New Roman"/>
         </w:rPr>
+        <w:lastRenderedPageBreak/>
         <w:t>@MaSPMoi: mã sản phẩm thay thế</w:t>
       </w:r>
     </w:p>
@@ -5309,7 +5374,6 @@
         <w:rPr>
           <w:rFonts w:ascii="Times New Roman" w:hAnsi="Times New Roman" w:cs="Times New Roman"/>
         </w:rPr>
-        <w:lastRenderedPageBreak/>
         <w:t>@</w:t>
       </w:r>
       <w:r>
@@ -5331,19 +5395,6 @@
           <w:rFonts w:ascii="Times New Roman" w:hAnsi="Times New Roman" w:cs="Times New Roman"/>
         </w:rPr>
         <w:t>@ThanhTien: tổng số tiền của sản phẩm</w:t>
-      </w:r>
-    </w:p>
-    <w:p>
-      <w:pPr>
-        <w:rPr>
-          <w:rFonts w:ascii="Times New Roman" w:hAnsi="Times New Roman" w:cs="Times New Roman"/>
-        </w:rPr>
-      </w:pPr>
-      <w:r>
-        <w:rPr>
-          <w:rFonts w:ascii="Times New Roman" w:hAnsi="Times New Roman" w:cs="Times New Roman"/>
-        </w:rPr>
-        <w:br w:type="page"/>
       </w:r>
     </w:p>
     <w:p>
@@ -5361,7 +5412,6 @@
         <w:rPr>
           <w:rFonts w:ascii="Times New Roman" w:hAnsi="Times New Roman" w:cs="Times New Roman"/>
         </w:rPr>
-        <w:lastRenderedPageBreak/>
         <w:t>spPhieuNhanSelect</w:t>
       </w:r>
       <w:r>
@@ -5661,7 +5711,19 @@
         <w:rPr>
           <w:rFonts w:ascii="Times New Roman" w:hAnsi="Times New Roman" w:cs="Times New Roman"/>
         </w:rPr>
-        <w:t>spPhieuNhanUpdate @MaPG char(10), @MaPN char(10), @TongTien bigint, @GhiChu nvarchar(50)</w:t>
+        <w:t xml:space="preserve">spPhieuNhanUpdate @MaPG char(10), @MaPN char(10), </w:t>
+      </w:r>
+      <w:r>
+        <w:rPr>
+          <w:rFonts w:ascii="Times New Roman" w:hAnsi="Times New Roman" w:cs="Times New Roman"/>
+        </w:rPr>
+        <w:t xml:space="preserve"> </w:t>
+      </w:r>
+      <w:r>
+        <w:rPr>
+          <w:rFonts w:ascii="Times New Roman" w:hAnsi="Times New Roman" w:cs="Times New Roman"/>
+        </w:rPr>
+        <w:t>@GhiChu nvarchar(50)</w:t>
       </w:r>
       <w:r>
         <w:rPr>
@@ -5698,21 +5760,6 @@
           <w:rFonts w:ascii="Times New Roman" w:hAnsi="Times New Roman" w:cs="Times New Roman"/>
         </w:rPr>
         <w:t>@MaPG: mã phiếu giao</w:t>
-      </w:r>
-    </w:p>
-    <w:p>
-      <w:pPr>
-        <w:pStyle w:val="ListParagraph"/>
-        <w:ind w:left="1080"/>
-        <w:rPr>
-          <w:rFonts w:ascii="Times New Roman" w:hAnsi="Times New Roman" w:cs="Times New Roman"/>
-        </w:rPr>
-      </w:pPr>
-      <w:r>
-        <w:rPr>
-          <w:rFonts w:ascii="Times New Roman" w:hAnsi="Times New Roman" w:cs="Times New Roman"/>
-        </w:rPr>
-        <w:t>@TongTien: tổng tiền</w:t>
       </w:r>
     </w:p>
     <w:p>
@@ -6287,6 +6334,7 @@
         <w:rPr>
           <w:rFonts w:ascii="Times New Roman" w:hAnsi="Times New Roman" w:cs="Times New Roman"/>
         </w:rPr>
+        <w:lastRenderedPageBreak/>
         <w:t>spChiTietPhieuNhapInsert @MaPN char(10), @MaSP char(10), @SoLuong real, @MaDV int, @DonGia bigint, @ThanhTien bigint</w:t>
       </w:r>
       <w:r>
@@ -6383,7 +6431,6 @@
         <w:rPr>
           <w:rFonts w:ascii="Times New Roman" w:hAnsi="Times New Roman" w:cs="Times New Roman"/>
         </w:rPr>
-        <w:lastRenderedPageBreak/>
         <w:t>@MaDV: mã đơn vị tính trên sản phẩm đó</w:t>
       </w:r>
     </w:p>
@@ -7327,6 +7374,7 @@
         <w:rPr>
           <w:rFonts w:ascii="Times New Roman" w:hAnsi="Times New Roman" w:cs="Times New Roman"/>
         </w:rPr>
+        <w:lastRenderedPageBreak/>
         <w:t>@MaChucVu int</w:t>
       </w:r>
       <w:r>
@@ -7447,7 +7495,6 @@
               <w:rPr>
                 <w:rFonts w:ascii="Times New Roman" w:hAnsi="Times New Roman" w:cs="Times New Roman"/>
               </w:rPr>
-              <w:lastRenderedPageBreak/>
               <w:t>MaHoaDon</w:t>
             </w:r>
           </w:p>
@@ -8437,7 +8484,6 @@
         <w:rPr>
           <w:rFonts w:ascii="Times New Roman" w:hAnsi="Times New Roman" w:cs="Times New Roman"/>
         </w:rPr>
-        <w:lastRenderedPageBreak/>
         <w:t>spLoaiDonViTinhInsert @TenDV nvarchar(8)</w:t>
       </w:r>
       <w:r>
@@ -9518,7 +9564,6 @@
         <w:rPr>
           <w:rFonts w:ascii="Times New Roman" w:hAnsi="Times New Roman" w:cs="Times New Roman"/>
         </w:rPr>
-        <w:lastRenderedPageBreak/>
         <w:t>spChiTietPhieuNhapSelect @MaPN char(10)</w:t>
       </w:r>
       <w:r>
@@ -11415,19 +11460,6 @@
     </w:p>
     <w:p>
       <w:pPr>
-        <w:rPr>
-          <w:rFonts w:ascii="Times New Roman" w:hAnsi="Times New Roman" w:cs="Times New Roman"/>
-        </w:rPr>
-      </w:pPr>
-      <w:r>
-        <w:rPr>
-          <w:rFonts w:ascii="Times New Roman" w:hAnsi="Times New Roman" w:cs="Times New Roman"/>
-        </w:rPr>
-        <w:br w:type="page"/>
-      </w:r>
-    </w:p>
-    <w:p>
-      <w:pPr>
         <w:pStyle w:val="ListParagraph"/>
         <w:ind w:left="1080"/>
         <w:rPr>
@@ -12076,6 +12108,331 @@
         </w:rPr>
         <w:t>: trả về doanh thu theo trong các quý ( có 3 quý gồm quý 1, quý 2, quý 3)</w:t>
       </w:r>
+    </w:p>
+    <w:p>
+      <w:pPr>
+        <w:pStyle w:val="ListParagraph"/>
+        <w:ind w:left="1800"/>
+        <w:rPr>
+          <w:rFonts w:ascii="Times New Roman" w:hAnsi="Times New Roman" w:cs="Times New Roman"/>
+        </w:rPr>
+      </w:pPr>
+    </w:p>
+    <w:p>
+      <w:pPr>
+        <w:pStyle w:val="ListParagraph"/>
+        <w:numPr>
+          <w:ilvl w:val="0"/>
+          <w:numId w:val="2"/>
+        </w:numPr>
+        <w:rPr>
+          <w:rFonts w:ascii="Times New Roman" w:hAnsi="Times New Roman" w:cs="Times New Roman"/>
+        </w:rPr>
+      </w:pPr>
+      <w:r>
+        <w:rPr>
+          <w:rFonts w:ascii="Times New Roman" w:hAnsi="Times New Roman" w:cs="Times New Roman"/>
+        </w:rPr>
+        <w:t>spKhaNangViTinhCuaNhanVienSelect @MaNV char(10)</w:t>
+      </w:r>
+      <w:r>
+        <w:rPr>
+          <w:rFonts w:ascii="Times New Roman" w:hAnsi="Times New Roman" w:cs="Times New Roman"/>
+        </w:rPr>
+        <w:t>: hàm lấy khả năng vi tính của 1 nhân viên</w:t>
+      </w:r>
+    </w:p>
+    <w:p>
+      <w:pPr>
+        <w:pStyle w:val="ListParagraph"/>
+        <w:ind w:left="1080"/>
+        <w:rPr>
+          <w:rFonts w:ascii="Times New Roman" w:hAnsi="Times New Roman" w:cs="Times New Roman"/>
+        </w:rPr>
+      </w:pPr>
+      <w:r>
+        <w:rPr>
+          <w:rFonts w:ascii="Times New Roman" w:hAnsi="Times New Roman" w:cs="Times New Roman"/>
+        </w:rPr>
+        <w:t>@MaNV: mã nhân viên</w:t>
+      </w:r>
+    </w:p>
+    <w:p>
+      <w:pPr>
+        <w:pStyle w:val="ListParagraph"/>
+        <w:ind w:left="1080"/>
+        <w:rPr>
+          <w:rFonts w:ascii="Times New Roman" w:hAnsi="Times New Roman" w:cs="Times New Roman"/>
+        </w:rPr>
+      </w:pPr>
+    </w:p>
+    <w:p>
+      <w:pPr>
+        <w:pStyle w:val="ListParagraph"/>
+        <w:numPr>
+          <w:ilvl w:val="0"/>
+          <w:numId w:val="2"/>
+        </w:numPr>
+        <w:rPr>
+          <w:rFonts w:ascii="Times New Roman" w:hAnsi="Times New Roman" w:cs="Times New Roman"/>
+        </w:rPr>
+      </w:pPr>
+      <w:r>
+        <w:rPr>
+          <w:rFonts w:ascii="Times New Roman" w:hAnsi="Times New Roman" w:cs="Times New Roman"/>
+        </w:rPr>
+        <w:t>spKhaNangViTinhCuaNhanVienInsert</w:t>
+      </w:r>
+      <w:r>
+        <w:rPr>
+          <w:rFonts w:ascii="Times New Roman" w:hAnsi="Times New Roman" w:cs="Times New Roman"/>
+        </w:rPr>
+        <w:t xml:space="preserve"> </w:t>
+      </w:r>
+      <w:r>
+        <w:rPr>
+          <w:rFonts w:ascii="Times New Roman" w:hAnsi="Times New Roman" w:cs="Times New Roman"/>
+        </w:rPr>
+        <w:t>@MaNV char(10), @TenPM nvarchar(50)</w:t>
+      </w:r>
+      <w:r>
+        <w:rPr>
+          <w:rFonts w:ascii="Times New Roman" w:hAnsi="Times New Roman" w:cs="Times New Roman"/>
+        </w:rPr>
+        <w:t>: thêm khả năng vi tính của nhân viên</w:t>
+      </w:r>
+    </w:p>
+    <w:p>
+      <w:pPr>
+        <w:pStyle w:val="ListParagraph"/>
+        <w:ind w:left="1080"/>
+        <w:rPr>
+          <w:rFonts w:ascii="Times New Roman" w:hAnsi="Times New Roman" w:cs="Times New Roman"/>
+        </w:rPr>
+      </w:pPr>
+      <w:r>
+        <w:rPr>
+          <w:rFonts w:ascii="Times New Roman" w:hAnsi="Times New Roman" w:cs="Times New Roman"/>
+        </w:rPr>
+        <w:t>@MaNV: mã nhân viên</w:t>
+      </w:r>
+    </w:p>
+    <w:p>
+      <w:pPr>
+        <w:pStyle w:val="ListParagraph"/>
+        <w:ind w:left="1080"/>
+        <w:rPr>
+          <w:rFonts w:ascii="Times New Roman" w:hAnsi="Times New Roman" w:cs="Times New Roman"/>
+        </w:rPr>
+      </w:pPr>
+      <w:r>
+        <w:rPr>
+          <w:rFonts w:ascii="Times New Roman" w:hAnsi="Times New Roman" w:cs="Times New Roman"/>
+        </w:rPr>
+        <w:t>@TenPM: tên phần mềm muốn thêm</w:t>
+      </w:r>
+    </w:p>
+    <w:p>
+      <w:pPr>
+        <w:pStyle w:val="ListParagraph"/>
+        <w:ind w:left="1080"/>
+        <w:rPr>
+          <w:rFonts w:ascii="Times New Roman" w:hAnsi="Times New Roman" w:cs="Times New Roman"/>
+          <w:b/>
+          <w:color w:val="FF0000"/>
+        </w:rPr>
+      </w:pPr>
+      <w:r>
+        <w:rPr>
+          <w:rFonts w:ascii="Times New Roman" w:hAnsi="Times New Roman" w:cs="Times New Roman"/>
+          <w:b/>
+          <w:color w:val="FF0000"/>
+        </w:rPr>
+        <w:t>Trả về 1: là phần mềm đó nhân viên đã có</w:t>
+      </w:r>
+    </w:p>
+    <w:p>
+      <w:pPr>
+        <w:rPr>
+          <w:rFonts w:ascii="Times New Roman" w:hAnsi="Times New Roman" w:cs="Times New Roman"/>
+          <w:b/>
+          <w:color w:val="FF0000"/>
+        </w:rPr>
+      </w:pPr>
+      <w:r>
+        <w:rPr>
+          <w:rFonts w:ascii="Times New Roman" w:hAnsi="Times New Roman" w:cs="Times New Roman"/>
+          <w:b/>
+          <w:color w:val="FF0000"/>
+        </w:rPr>
+        <w:br w:type="page"/>
+      </w:r>
+    </w:p>
+    <w:p>
+      <w:pPr>
+        <w:pStyle w:val="ListParagraph"/>
+        <w:numPr>
+          <w:ilvl w:val="0"/>
+          <w:numId w:val="2"/>
+        </w:numPr>
+        <w:rPr>
+          <w:rFonts w:ascii="Times New Roman" w:hAnsi="Times New Roman" w:cs="Times New Roman"/>
+        </w:rPr>
+      </w:pPr>
+      <w:r>
+        <w:rPr>
+          <w:rFonts w:ascii="Times New Roman" w:hAnsi="Times New Roman" w:cs="Times New Roman"/>
+        </w:rPr>
+        <w:lastRenderedPageBreak/>
+        <w:t>spKhaNangViTinhCuaNhanVienUpdate @MaNV char(10), @TenPMCu nvarchar(50), @TenPMMoi nvarchar(50)</w:t>
+      </w:r>
+      <w:r>
+        <w:rPr>
+          <w:rFonts w:ascii="Times New Roman" w:hAnsi="Times New Roman" w:cs="Times New Roman"/>
+        </w:rPr>
+        <w:t>: cập nhập khả năng vi tính của nhân viên</w:t>
+      </w:r>
+    </w:p>
+    <w:p>
+      <w:pPr>
+        <w:pStyle w:val="ListParagraph"/>
+        <w:ind w:left="1080"/>
+        <w:rPr>
+          <w:rFonts w:ascii="Times New Roman" w:hAnsi="Times New Roman" w:cs="Times New Roman"/>
+        </w:rPr>
+      </w:pPr>
+      <w:r>
+        <w:rPr>
+          <w:rFonts w:ascii="Times New Roman" w:hAnsi="Times New Roman" w:cs="Times New Roman"/>
+        </w:rPr>
+        <w:t>@MaNV: mã nhân viên</w:t>
+      </w:r>
+    </w:p>
+    <w:p>
+      <w:pPr>
+        <w:pStyle w:val="ListParagraph"/>
+        <w:ind w:left="1080"/>
+        <w:rPr>
+          <w:rFonts w:ascii="Times New Roman" w:hAnsi="Times New Roman" w:cs="Times New Roman"/>
+        </w:rPr>
+      </w:pPr>
+      <w:r>
+        <w:rPr>
+          <w:rFonts w:ascii="Times New Roman" w:hAnsi="Times New Roman" w:cs="Times New Roman"/>
+        </w:rPr>
+        <w:t>@TenPMCu: tên phần mềm cũ muốn thay đổi</w:t>
+      </w:r>
+    </w:p>
+    <w:p>
+      <w:pPr>
+        <w:pStyle w:val="ListParagraph"/>
+        <w:ind w:left="1080"/>
+        <w:rPr>
+          <w:rFonts w:ascii="Times New Roman" w:hAnsi="Times New Roman" w:cs="Times New Roman"/>
+        </w:rPr>
+      </w:pPr>
+      <w:r>
+        <w:rPr>
+          <w:rFonts w:ascii="Times New Roman" w:hAnsi="Times New Roman" w:cs="Times New Roman"/>
+        </w:rPr>
+        <w:t>@TenPMMoi: tên phần mềm mới muốn thêm vào</w:t>
+      </w:r>
+    </w:p>
+    <w:p>
+      <w:pPr>
+        <w:pStyle w:val="ListParagraph"/>
+        <w:ind w:left="1080"/>
+        <w:rPr>
+          <w:rFonts w:ascii="Times New Roman" w:hAnsi="Times New Roman" w:cs="Times New Roman"/>
+          <w:b/>
+          <w:color w:val="FF0000"/>
+        </w:rPr>
+      </w:pPr>
+      <w:r>
+        <w:rPr>
+          <w:rFonts w:ascii="Times New Roman" w:hAnsi="Times New Roman" w:cs="Times New Roman"/>
+          <w:b/>
+          <w:color w:val="FF0000"/>
+        </w:rPr>
+        <w:t>Trả về 1: là phần mềm đó nhân viên đã có</w:t>
+      </w:r>
+    </w:p>
+    <w:p>
+      <w:pPr>
+        <w:pStyle w:val="ListParagraph"/>
+        <w:ind w:left="1080"/>
+        <w:rPr>
+          <w:rFonts w:ascii="Times New Roman" w:hAnsi="Times New Roman" w:cs="Times New Roman"/>
+        </w:rPr>
+      </w:pPr>
+    </w:p>
+    <w:p>
+      <w:pPr>
+        <w:pStyle w:val="ListParagraph"/>
+        <w:numPr>
+          <w:ilvl w:val="0"/>
+          <w:numId w:val="2"/>
+        </w:numPr>
+        <w:rPr>
+          <w:rFonts w:ascii="Times New Roman" w:hAnsi="Times New Roman" w:cs="Times New Roman"/>
+        </w:rPr>
+      </w:pPr>
+      <w:r>
+        <w:rPr>
+          <w:rFonts w:ascii="Times New Roman" w:hAnsi="Times New Roman" w:cs="Times New Roman"/>
+        </w:rPr>
+        <w:t>spKhaNangViTinhCuaNhanVienDelete</w:t>
+      </w:r>
+      <w:r>
+        <w:rPr>
+          <w:rFonts w:ascii="Times New Roman" w:hAnsi="Times New Roman" w:cs="Times New Roman"/>
+        </w:rPr>
+        <w:t xml:space="preserve"> </w:t>
+      </w:r>
+      <w:r>
+        <w:rPr>
+          <w:rFonts w:ascii="Times New Roman" w:hAnsi="Times New Roman" w:cs="Times New Roman"/>
+        </w:rPr>
+        <w:t>@MaNV char(10), @TenPM nvarchar(50)</w:t>
+      </w:r>
+      <w:r>
+        <w:rPr>
+          <w:rFonts w:ascii="Times New Roman" w:hAnsi="Times New Roman" w:cs="Times New Roman"/>
+        </w:rPr>
+        <w:t>: xóa khả năng vi tính của nhân viên</w:t>
+      </w:r>
+    </w:p>
+    <w:p>
+      <w:pPr>
+        <w:pStyle w:val="ListParagraph"/>
+        <w:ind w:left="1080"/>
+        <w:rPr>
+          <w:rFonts w:ascii="Times New Roman" w:hAnsi="Times New Roman" w:cs="Times New Roman"/>
+        </w:rPr>
+      </w:pPr>
+      <w:r>
+        <w:rPr>
+          <w:rFonts w:ascii="Times New Roman" w:hAnsi="Times New Roman" w:cs="Times New Roman"/>
+        </w:rPr>
+        <w:t>@MaNV: mã nhân viên</w:t>
+      </w:r>
+    </w:p>
+    <w:p>
+      <w:pPr>
+        <w:pStyle w:val="ListParagraph"/>
+        <w:ind w:left="1080"/>
+        <w:rPr>
+          <w:rFonts w:ascii="Times New Roman" w:hAnsi="Times New Roman" w:cs="Times New Roman"/>
+        </w:rPr>
+      </w:pPr>
+      <w:r>
+        <w:rPr>
+          <w:rFonts w:ascii="Times New Roman" w:hAnsi="Times New Roman" w:cs="Times New Roman"/>
+        </w:rPr>
+        <w:t>@TenPM: tên phần mềm muốn xóa</w:t>
+      </w:r>
+      <w:bookmarkStart w:id="0" w:name="_GoBack"/>
+      <w:bookmarkEnd w:id="0"/>
     </w:p>
     <w:sectPr>
       <w:pgSz w:w="12240" w:h="15840"/>

</xml_diff>